<commit_message>
final revised post millie
</commit_message>
<xml_diff>
--- a/Projects/Project 3/STAT 511 Finalized Project 3 WORD.docx
+++ b/Projects/Project 3/STAT 511 Finalized Project 3 WORD.docx
@@ -249,7 +249,7 @@
                                     <pic:cNvPicPr/>
                                   </pic:nvPicPr>
                                   <pic:blipFill>
-                                    <a:blip r:embed="rId9">
+                                    <a:blip r:embed="rId10">
                                       <a:extLst>
                                         <a:ext uri="{28A0092B-C50C-407E-A947-70E740481C1C}">
                                           <a14:useLocalDpi xmlns:a14="http://schemas.microsoft.com/office/drawing/2010/main" val="0"/>
@@ -381,7 +381,7 @@
                               </w:rPr>
                               <w:t xml:space="preserve"> </w:t>
                             </w:r>
-                            <w:hyperlink r:id="rId10">
+                            <w:hyperlink r:id="rId11">
                               <w:r>
                                 <w:rPr>
                                   <w:rFonts w:ascii="Cambria" w:eastAsia="Cambria" w:hAnsi="Cambria" w:cs="Times New Roman"/>
@@ -467,7 +467,7 @@
                               </w:rPr>
                               <w:t xml:space="preserve"> </w:t>
                             </w:r>
-                            <w:hyperlink r:id="rId11">
+                            <w:hyperlink r:id="rId12">
                               <w:r>
                                 <w:rPr>
                                   <w:rFonts w:ascii="Cambria" w:eastAsia="Cambria" w:hAnsi="Cambria" w:cs="Times New Roman"/>
@@ -564,7 +564,7 @@
                               </w:rPr>
                               <w:t xml:space="preserve"> </w:t>
                             </w:r>
-                            <w:hyperlink r:id="rId12">
+                            <w:hyperlink r:id="rId13">
                               <w:r>
                                 <w:rPr>
                                   <w:rFonts w:ascii="Cambria" w:eastAsia="Cambria" w:hAnsi="Cambria" w:cs="Times New Roman"/>
@@ -673,7 +673,7 @@
                         </w:rPr>
                         <w:t xml:space="preserve"> </w:t>
                       </w:r>
-                      <w:hyperlink r:id="rId13">
+                      <w:hyperlink r:id="rId14">
                         <w:r>
                           <w:rPr>
                             <w:rFonts w:ascii="Cambria" w:eastAsia="Cambria" w:hAnsi="Cambria" w:cs="Times New Roman"/>
@@ -759,7 +759,7 @@
                         </w:rPr>
                         <w:t xml:space="preserve"> </w:t>
                       </w:r>
-                      <w:hyperlink r:id="rId14">
+                      <w:hyperlink r:id="rId15">
                         <w:r>
                           <w:rPr>
                             <w:rFonts w:ascii="Cambria" w:eastAsia="Cambria" w:hAnsi="Cambria" w:cs="Times New Roman"/>
@@ -856,7 +856,7 @@
                         </w:rPr>
                         <w:t xml:space="preserve"> </w:t>
                       </w:r>
-                      <w:hyperlink r:id="rId15">
+                      <w:hyperlink r:id="rId16">
                         <w:r>
                           <w:rPr>
                             <w:rFonts w:ascii="Cambria" w:eastAsia="Cambria" w:hAnsi="Cambria" w:cs="Times New Roman"/>
@@ -1713,18 +1713,7 @@
                   <w:rFonts w:ascii="Cambria Math" w:eastAsia="Times New Roman" w:hAnsi="Cambria Math" w:cs="Times New Roman"/>
                   <w:noProof/>
                 </w:rPr>
-                <m:t>B</m:t>
-              </m:r>
-              <m:r>
-                <m:rPr>
-                  <m:sty m:val="bi"/>
-                </m:rPr>
-                <w:rPr>
-                  <w:rStyle w:val="Hyperlink"/>
-                  <w:rFonts w:ascii="Cambria Math" w:eastAsia="Times New Roman" w:hAnsi="Cambria Math" w:cs="Times New Roman"/>
-                  <w:noProof/>
-                </w:rPr>
-                <m:t>1</m:t>
+                <m:t>B1</m:t>
               </m:r>
             </m:oMath>
             <w:r>
@@ -2747,8 +2736,8 @@
           <w:szCs w:val="24"/>
         </w:rPr>
       </w:pPr>
-      <w:bookmarkStart w:id="2" w:name="X62471bd5de9c03ed487129c36c3cbff5d6f260d"/>
-      <w:bookmarkStart w:id="3" w:name="_Toc70515666"/>
+      <w:bookmarkStart w:id="2" w:name="_Toc70515666"/>
+      <w:bookmarkStart w:id="3" w:name="X62471bd5de9c03ed487129c36c3cbff5d6f260d"/>
       <w:r>
         <w:rPr>
           <w:rFonts w:ascii="Calibri" w:eastAsia="Times New Roman" w:hAnsi="Calibri" w:cs="Times New Roman"/>
@@ -2784,7 +2773,7 @@
         </w:rPr>
         <w:t xml:space="preserve"> from midwestern home sales during the year 2002.</w:t>
       </w:r>
-      <w:bookmarkEnd w:id="3"/>
+      <w:bookmarkEnd w:id="2"/>
     </w:p>
     <w:p>
       <w:pPr>
@@ -3015,10 +3004,10 @@
           <w:szCs w:val="32"/>
         </w:rPr>
       </w:pPr>
-      <w:bookmarkStart w:id="4" w:name="X9c1da7a5c53b42adde2574d98f38e6471a60fc6"/>
-      <w:bookmarkStart w:id="5" w:name="_Toc70515667"/>
+      <w:bookmarkStart w:id="4" w:name="_Toc70515667"/>
+      <w:bookmarkStart w:id="5" w:name="X9c1da7a5c53b42adde2574d98f38e6471a60fc6"/>
       <w:bookmarkEnd w:id="1"/>
-      <w:bookmarkEnd w:id="2"/>
+      <w:bookmarkEnd w:id="3"/>
       <w:r>
         <w:rPr>
           <w:rFonts w:ascii="Calibri" w:eastAsia="Times New Roman" w:hAnsi="Calibri" w:cs="Times New Roman"/>
@@ -3030,7 +3019,7 @@
         </w:rPr>
         <w:t>Part 1 - Regression using a Dummy Variable</w:t>
       </w:r>
-      <w:bookmarkEnd w:id="5"/>
+      <w:bookmarkEnd w:id="4"/>
     </w:p>
     <w:p>
       <w:pPr>
@@ -3048,8 +3037,8 @@
           <w:szCs w:val="28"/>
         </w:rPr>
       </w:pPr>
-      <w:bookmarkStart w:id="6" w:name="Xf1cd5049940a093808c1df0c6894d62685045c2"/>
-      <w:bookmarkStart w:id="7" w:name="_Toc70515668"/>
+      <w:bookmarkStart w:id="6" w:name="_Toc70515668"/>
+      <w:bookmarkStart w:id="7" w:name="Xf1cd5049940a093808c1df0c6894d62685045c2"/>
       <w:r>
         <w:rPr>
           <w:rFonts w:ascii="Calibri" w:eastAsia="Times New Roman" w:hAnsi="Calibri" w:cs="Times New Roman"/>
@@ -3061,7 +3050,7 @@
         </w:rPr>
         <w:t>1a. Estimated regression equation from regressing sales price on swimming pool only.</w:t>
       </w:r>
-      <w:bookmarkEnd w:id="7"/>
+      <w:bookmarkEnd w:id="6"/>
     </w:p>
     <w:p>
       <w:pPr>
@@ -3490,8 +3479,8 @@
           <w:szCs w:val="24"/>
         </w:rPr>
       </w:pPr>
-      <w:bookmarkStart w:id="8" w:name="estimated-regression-model"/>
-      <w:bookmarkStart w:id="9" w:name="_Toc70515669"/>
+      <w:bookmarkStart w:id="8" w:name="_Toc70515669"/>
+      <w:bookmarkStart w:id="9" w:name="estimated-regression-model"/>
       <w:r>
         <w:rPr>
           <w:rFonts w:ascii="Calibri" w:eastAsia="Times New Roman" w:hAnsi="Calibri" w:cs="Times New Roman"/>
@@ -3503,7 +3492,7 @@
         </w:rPr>
         <w:t>Estimated Regression model:</w:t>
       </w:r>
-      <w:bookmarkEnd w:id="9"/>
+      <w:bookmarkEnd w:id="8"/>
     </w:p>
     <w:p>
       <w:pPr>
@@ -3619,10 +3608,10 @@
           <w:szCs w:val="28"/>
         </w:rPr>
       </w:pPr>
-      <w:bookmarkStart w:id="10" w:name="X8593148900af4d484b6e7159d858c023cf3bfe2"/>
-      <w:bookmarkStart w:id="11" w:name="_Toc70515670"/>
-      <w:bookmarkEnd w:id="6"/>
-      <w:bookmarkEnd w:id="8"/>
+      <w:bookmarkStart w:id="10" w:name="_Toc70515670"/>
+      <w:bookmarkStart w:id="11" w:name="X8593148900af4d484b6e7159d858c023cf3bfe2"/>
+      <w:bookmarkEnd w:id="7"/>
+      <w:bookmarkEnd w:id="9"/>
       <w:r>
         <w:rPr>
           <w:rFonts w:ascii="Calibri" w:eastAsia="Times New Roman" w:hAnsi="Calibri" w:cs="Times New Roman"/>
@@ -3635,7 +3624,7 @@
         <w:lastRenderedPageBreak/>
         <w:t>1b. Interpretation of estimated intercept and slope.</w:t>
       </w:r>
-      <w:bookmarkEnd w:id="11"/>
+      <w:bookmarkEnd w:id="10"/>
     </w:p>
     <w:p>
       <w:pPr>
@@ -3653,8 +3642,8 @@
           <w:szCs w:val="24"/>
         </w:rPr>
       </w:pPr>
-      <w:bookmarkStart w:id="12" w:name="intercept-b_0-272396"/>
-      <w:bookmarkStart w:id="13" w:name="_Toc70515671"/>
+      <w:bookmarkStart w:id="12" w:name="_Toc70515671"/>
+      <w:bookmarkStart w:id="13" w:name="intercept-b_0-272396"/>
       <w:r>
         <w:rPr>
           <w:rFonts w:ascii="Calibri" w:eastAsia="Times New Roman" w:hAnsi="Calibri" w:cs="Times New Roman"/>
@@ -3721,7 +3710,7 @@
         </w:rPr>
         <w:t xml:space="preserve"> = 272396</w:t>
       </w:r>
-      <w:bookmarkEnd w:id="13"/>
+      <w:bookmarkEnd w:id="12"/>
     </w:p>
     <w:p>
       <w:pPr>
@@ -3794,9 +3783,9 @@
           <w:szCs w:val="24"/>
         </w:rPr>
       </w:pPr>
-      <w:bookmarkStart w:id="14" w:name="slope-b_1-79724"/>
-      <w:bookmarkStart w:id="15" w:name="_Toc70515672"/>
-      <w:bookmarkEnd w:id="12"/>
+      <w:bookmarkStart w:id="14" w:name="_Toc70515672"/>
+      <w:bookmarkStart w:id="15" w:name="slope-b_1-79724"/>
+      <w:bookmarkEnd w:id="13"/>
       <w:r>
         <w:rPr>
           <w:rFonts w:ascii="Calibri" w:eastAsia="Times New Roman" w:hAnsi="Calibri" w:cs="Times New Roman"/>
@@ -3863,7 +3852,7 @@
         </w:rPr>
         <w:t xml:space="preserve"> = 79724</w:t>
       </w:r>
-      <w:bookmarkEnd w:id="15"/>
+      <w:bookmarkEnd w:id="14"/>
     </w:p>
     <w:p>
       <w:pPr>
@@ -4184,10 +4173,13 @@
                   <m:t>=</m:t>
                 </m:r>
                 <m:r>
+                  <m:rPr>
+                    <m:sty m:val="p"/>
+                  </m:rPr>
                   <w:rPr>
                     <w:rFonts w:ascii="Cambria Math" w:hAnsi="Cambria Math"/>
                   </w:rPr>
-                  <m:t>77.375</m:t>
+                  <m:t>272396</m:t>
                 </m:r>
                 <m:r>
                   <m:rPr>
@@ -4199,10 +4191,19 @@
                   <m:t>+</m:t>
                 </m:r>
                 <m:r>
+                  <m:rPr>
+                    <m:sty m:val="p"/>
+                  </m:rPr>
                   <w:rPr>
                     <w:rFonts w:ascii="Cambria Math" w:hAnsi="Cambria Math"/>
                   </w:rPr>
-                  <m:t>8.750X</m:t>
+                  <m:t>79724</m:t>
+                </m:r>
+                <m:r>
+                  <w:rPr>
+                    <w:rFonts w:ascii="Cambria Math" w:hAnsi="Cambria Math"/>
+                  </w:rPr>
+                  <m:t>X</m:t>
                 </m:r>
               </m:oMath>
             </m:oMathPara>
@@ -4483,10 +4484,10 @@
           <w:szCs w:val="28"/>
         </w:rPr>
       </w:pPr>
-      <w:bookmarkStart w:id="16" w:name="Xde26579d479de0508580ff2fddd0c16533ec7e9"/>
-      <w:bookmarkStart w:id="17" w:name="_Toc70515673"/>
-      <w:bookmarkEnd w:id="10"/>
-      <w:bookmarkEnd w:id="14"/>
+      <w:bookmarkStart w:id="16" w:name="_Toc70515673"/>
+      <w:bookmarkStart w:id="17" w:name="Xde26579d479de0508580ff2fddd0c16533ec7e9"/>
+      <w:bookmarkEnd w:id="11"/>
+      <w:bookmarkEnd w:id="15"/>
       <w:r>
         <w:rPr>
           <w:rFonts w:ascii="Calibri" w:eastAsia="Times New Roman" w:hAnsi="Calibri" w:cs="Times New Roman"/>
@@ -4498,7 +4499,7 @@
         </w:rPr>
         <w:t>1c. Hypothesis test on the significance of the slope coefficient.</w:t>
       </w:r>
-      <w:bookmarkEnd w:id="17"/>
+      <w:bookmarkEnd w:id="16"/>
     </w:p>
     <w:p>
       <w:pPr>
@@ -5127,10 +5128,10 @@
           <w:szCs w:val="32"/>
         </w:rPr>
       </w:pPr>
-      <w:bookmarkStart w:id="18" w:name="X43dd03fad7a14e2ac76d49fb4474cf2dd3d7606"/>
-      <w:bookmarkStart w:id="19" w:name="_Toc70515674"/>
-      <w:bookmarkEnd w:id="4"/>
-      <w:bookmarkEnd w:id="16"/>
+      <w:bookmarkStart w:id="18" w:name="_Toc70515674"/>
+      <w:bookmarkStart w:id="19" w:name="X43dd03fad7a14e2ac76d49fb4474cf2dd3d7606"/>
+      <w:bookmarkEnd w:id="5"/>
+      <w:bookmarkEnd w:id="17"/>
       <w:r>
         <w:rPr>
           <w:rFonts w:ascii="Calibri" w:eastAsia="Times New Roman" w:hAnsi="Calibri" w:cs="Times New Roman"/>
@@ -5143,7 +5144,7 @@
         <w:lastRenderedPageBreak/>
         <w:t>Part 2 - Fitting a MLR model With the Interaction Term of a Dummy and Continuous Variable</w:t>
       </w:r>
-      <w:bookmarkEnd w:id="19"/>
+      <w:bookmarkEnd w:id="18"/>
     </w:p>
     <w:p>
       <w:pPr>
@@ -5161,8 +5162,8 @@
           <w:szCs w:val="28"/>
         </w:rPr>
       </w:pPr>
-      <w:bookmarkStart w:id="20" w:name="X8582166f3206437d2c3ec044ea1268ceaa3e30b"/>
-      <w:bookmarkStart w:id="21" w:name="_Toc70515675"/>
+      <w:bookmarkStart w:id="20" w:name="_Toc70515675"/>
+      <w:bookmarkStart w:id="21" w:name="X8582166f3206437d2c3ec044ea1268ceaa3e30b"/>
       <w:r>
         <w:rPr>
           <w:rFonts w:ascii="Calibri" w:eastAsia="Times New Roman" w:hAnsi="Calibri" w:cs="Times New Roman"/>
@@ -5174,7 +5175,7 @@
         </w:rPr>
         <w:t>2a. Regressing sales price on the (1) swimming pool dummy variable, (2) area of residence, and the (3) interaction between these two variables.</w:t>
       </w:r>
-      <w:bookmarkEnd w:id="21"/>
+      <w:bookmarkEnd w:id="20"/>
     </w:p>
     <w:p>
       <w:pPr>
@@ -7130,9 +7131,9 @@
           <w:szCs w:val="28"/>
         </w:rPr>
       </w:pPr>
-      <w:bookmarkStart w:id="22" w:name="b.-plotting-fitted-regression-lines"/>
-      <w:bookmarkStart w:id="23" w:name="_Toc70515676"/>
-      <w:bookmarkEnd w:id="20"/>
+      <w:bookmarkStart w:id="22" w:name="_Toc70515676"/>
+      <w:bookmarkStart w:id="23" w:name="b.-plotting-fitted-regression-lines"/>
+      <w:bookmarkEnd w:id="21"/>
       <w:r>
         <w:rPr>
           <w:rFonts w:ascii="Calibri" w:eastAsia="Times New Roman" w:hAnsi="Calibri" w:cs="Times New Roman"/>
@@ -7145,7 +7146,7 @@
         <w:lastRenderedPageBreak/>
         <w:t>2b. Plotting fitted regression lines</w:t>
       </w:r>
-      <w:bookmarkEnd w:id="23"/>
+      <w:bookmarkEnd w:id="22"/>
     </w:p>
     <w:p>
       <w:pPr>
@@ -7233,7 +7234,7 @@
                     <pic:cNvPicPr/>
                   </pic:nvPicPr>
                   <pic:blipFill>
-                    <a:blip r:embed="rId16"/>
+                    <a:blip r:embed="rId17"/>
                     <a:stretch>
                       <a:fillRect/>
                     </a:stretch>
@@ -7344,9 +7345,9 @@
           <w:szCs w:val="28"/>
         </w:rPr>
       </w:pPr>
-      <w:bookmarkStart w:id="24" w:name="Xd100071e66ba38b1f5bd8f6ed09f9940383fa39"/>
-      <w:bookmarkStart w:id="25" w:name="_Toc70515677"/>
-      <w:bookmarkEnd w:id="22"/>
+      <w:bookmarkStart w:id="24" w:name="_Toc70515677"/>
+      <w:bookmarkStart w:id="25" w:name="Xd100071e66ba38b1f5bd8f6ed09f9940383fa39"/>
+      <w:bookmarkEnd w:id="23"/>
       <w:r>
         <w:rPr>
           <w:rFonts w:ascii="Calibri" w:eastAsia="Times New Roman" w:hAnsi="Calibri" w:cs="Times New Roman"/>
@@ -7358,7 +7359,7 @@
         </w:rPr>
         <w:t>2c. Testing if the two regression lines are parallel.</w:t>
       </w:r>
-      <w:bookmarkEnd w:id="25"/>
+      <w:bookmarkEnd w:id="24"/>
     </w:p>
     <w:p>
       <w:pPr>
@@ -7865,10 +7866,10 @@
           <w:szCs w:val="32"/>
         </w:rPr>
       </w:pPr>
-      <w:bookmarkStart w:id="26" w:name="Xa70fa0ae55ed8020fcd5b3866a2fb04384ef2cb"/>
-      <w:bookmarkStart w:id="27" w:name="_Toc70515678"/>
-      <w:bookmarkEnd w:id="18"/>
-      <w:bookmarkEnd w:id="24"/>
+      <w:bookmarkStart w:id="26" w:name="_Toc70515678"/>
+      <w:bookmarkStart w:id="27" w:name="Xa70fa0ae55ed8020fcd5b3866a2fb04384ef2cb"/>
+      <w:bookmarkEnd w:id="19"/>
+      <w:bookmarkEnd w:id="25"/>
       <w:r>
         <w:rPr>
           <w:rFonts w:ascii="Calibri" w:eastAsia="Times New Roman" w:hAnsi="Calibri" w:cs="Times New Roman"/>
@@ -7904,7 +7905,7 @@
         </w:rPr>
         <w:t xml:space="preserve"> the Interaction of Dummy Variables</w:t>
       </w:r>
-      <w:bookmarkEnd w:id="27"/>
+      <w:bookmarkEnd w:id="26"/>
     </w:p>
     <w:p>
       <w:pPr>
@@ -7922,8 +7923,8 @@
           <w:szCs w:val="28"/>
         </w:rPr>
       </w:pPr>
-      <w:bookmarkStart w:id="28" w:name="Xe60548f292f5813bb502a9b663a62494b8c7c11"/>
-      <w:bookmarkStart w:id="29" w:name="_Toc70515679"/>
+      <w:bookmarkStart w:id="28" w:name="_Toc70515679"/>
+      <w:bookmarkStart w:id="29" w:name="Xe60548f292f5813bb502a9b663a62494b8c7c11"/>
       <w:r>
         <w:rPr>
           <w:rFonts w:ascii="Calibri" w:eastAsia="Times New Roman" w:hAnsi="Calibri" w:cs="Times New Roman"/>
@@ -7935,7 +7936,7 @@
         </w:rPr>
         <w:t>3a. Fitting a MLR on both swimming pool and AC dummy variables and find the estimated regression equation.</w:t>
       </w:r>
-      <w:bookmarkEnd w:id="29"/>
+      <w:bookmarkEnd w:id="28"/>
     </w:p>
     <w:p>
       <w:pPr>
@@ -8481,8 +8482,8 @@
           <w:szCs w:val="24"/>
         </w:rPr>
       </w:pPr>
-      <w:bookmarkStart w:id="30" w:name="Xfb225f48d5b5eb9b70eb40e44e90a365d068f47"/>
-      <w:bookmarkStart w:id="31" w:name="_Toc70515680"/>
+      <w:bookmarkStart w:id="30" w:name="_Toc70515680"/>
+      <w:bookmarkStart w:id="31" w:name="Xfb225f48d5b5eb9b70eb40e44e90a365d068f47"/>
       <w:r>
         <w:rPr>
           <w:rFonts w:ascii="Calibri" w:eastAsia="Times New Roman" w:hAnsi="Calibri" w:cs="Times New Roman"/>
@@ -8494,7 +8495,7 @@
         </w:rPr>
         <w:t>Estimated regression equation for each kind of property:</w:t>
       </w:r>
-      <w:bookmarkEnd w:id="31"/>
+      <w:bookmarkEnd w:id="30"/>
     </w:p>
     <w:p>
       <w:pPr>
@@ -8781,10 +8782,10 @@
           <w:szCs w:val="28"/>
         </w:rPr>
       </w:pPr>
-      <w:bookmarkStart w:id="32" w:name="X983829feab95bb080beac9c6d94908d657bd781"/>
-      <w:bookmarkStart w:id="33" w:name="_Toc70515681"/>
-      <w:bookmarkEnd w:id="28"/>
-      <w:bookmarkEnd w:id="30"/>
+      <w:bookmarkStart w:id="32" w:name="_Toc70515681"/>
+      <w:bookmarkStart w:id="33" w:name="X983829feab95bb080beac9c6d94908d657bd781"/>
+      <w:bookmarkEnd w:id="29"/>
+      <w:bookmarkEnd w:id="31"/>
       <w:r>
         <w:rPr>
           <w:rFonts w:ascii="Calibri" w:eastAsia="Times New Roman" w:hAnsi="Calibri" w:cs="Times New Roman"/>
@@ -8796,7 +8797,7 @@
         </w:rPr>
         <w:t>3c. Calculating estimated mean sales prices for 4 types of properties using estimated regression equation:</w:t>
       </w:r>
-      <w:bookmarkEnd w:id="33"/>
+      <w:bookmarkEnd w:id="32"/>
     </w:p>
     <w:p>
       <w:pPr>
@@ -9063,10 +9064,10 @@
           <w:szCs w:val="40"/>
         </w:rPr>
       </w:pPr>
-      <w:bookmarkStart w:id="34" w:name="conclusion"/>
-      <w:bookmarkStart w:id="35" w:name="_Toc70515682"/>
-      <w:bookmarkEnd w:id="26"/>
-      <w:bookmarkEnd w:id="32"/>
+      <w:bookmarkStart w:id="34" w:name="_Toc70515682"/>
+      <w:bookmarkStart w:id="35" w:name="conclusion"/>
+      <w:bookmarkEnd w:id="27"/>
+      <w:bookmarkEnd w:id="33"/>
       <w:r>
         <w:rPr>
           <w:rFonts w:ascii="Calibri" w:eastAsia="Times New Roman" w:hAnsi="Calibri" w:cs="Times New Roman"/>
@@ -9078,7 +9079,7 @@
         </w:rPr>
         <w:t>Conclusion &amp; Section Summary</w:t>
       </w:r>
-      <w:bookmarkEnd w:id="35"/>
+      <w:bookmarkEnd w:id="34"/>
     </w:p>
     <w:p>
       <w:pPr>
@@ -9296,7 +9297,7 @@
         </w:rPr>
         <w:t>For future reference we understand that our dataset is unbalanced with only about 7%, or 36 out of 522 observations owning swimming pools and 16%, or 88 out of 522 observations having air conditioning. Moving forward one way to correct this would be to collect more data from houses containing these features. Also, since the Interaction term between owning a swimming pool and having air conditioning is not significant and therefore remove this from the model.</w:t>
       </w:r>
-      <w:bookmarkEnd w:id="34"/>
+      <w:bookmarkEnd w:id="35"/>
     </w:p>
     <w:p>
       <w:pPr>
@@ -9319,9 +9320,9 @@
       </w:pPr>
     </w:p>
     <w:sectPr>
-      <w:headerReference w:type="default" r:id="rId17"/>
-      <w:footerReference w:type="even" r:id="rId18"/>
-      <w:footerReference w:type="default" r:id="rId19"/>
+      <w:headerReference w:type="default" r:id="rId18"/>
+      <w:footerReference w:type="even" r:id="rId19"/>
+      <w:footerReference w:type="default" r:id="rId20"/>
       <w:pgSz w:w="12240" w:h="15840"/>
       <w:pgMar w:top="1500" w:right="540" w:bottom="1060" w:left="1280" w:header="720" w:footer="720" w:gutter="0"/>
       <w:pgNumType w:start="1"/>

</xml_diff>